<commit_message>
small tweak dashboard view
</commit_message>
<xml_diff>
--- a/Next Steps.docx
+++ b/Next Steps.docx
@@ -164,8 +164,14 @@
           <w:ilvl w:val="0"/>
           <w:numId w:val="1"/>
         </w:numPr>
-      </w:pPr>
-      <w:r>
+        <w:rPr>
+          <w:strike/>
+        </w:rPr>
+      </w:pPr>
+      <w:r>
+        <w:rPr>
+          <w:strike/>
+        </w:rPr>
         <w:t>create table</w:t>
       </w:r>
     </w:p>
@@ -176,12 +182,15 @@
           <w:ilvl w:val="0"/>
           <w:numId w:val="1"/>
         </w:numPr>
-      </w:pPr>
-      <w:r>
-        <w:t>join table</w:t>
-      </w:r>
-      <w:r>
-        <w:t xml:space="preserve"> if inputs table name and password</w:t>
+        <w:rPr>
+          <w:strike/>
+        </w:rPr>
+      </w:pPr>
+      <w:r>
+        <w:rPr>
+          <w:strike/>
+        </w:rPr>
+        <w:t>join table if inputs table name and password</w:t>
       </w:r>
     </w:p>
     <w:p>
@@ -223,6 +232,9 @@
         </w:numPr>
       </w:pPr>
       <w:r>
+        <w:t xml:space="preserve">later: </w:t>
+      </w:r>
+      <w:r>
         <w:t>table admin adjusts table attributes</w:t>
       </w:r>
     </w:p>
@@ -233,16 +245,28 @@
           <w:ilvl w:val="0"/>
           <w:numId w:val="1"/>
         </w:numPr>
-      </w:pPr>
-      <w:r>
+        <w:rPr>
+          <w:strike/>
+        </w:rPr>
+      </w:pPr>
+      <w:r>
+        <w:rPr>
+          <w:strike/>
+        </w:rPr>
         <w:t xml:space="preserve">correct </w:t>
       </w:r>
       <w:proofErr w:type="spellStart"/>
       <w:r>
+        <w:rPr>
+          <w:strike/>
+        </w:rPr>
         <w:t>new_table</w:t>
       </w:r>
       <w:proofErr w:type="spellEnd"/>
       <w:r>
+        <w:rPr>
+          <w:strike/>
+        </w:rPr>
         <w:t xml:space="preserve"> inputs so validations will work</w:t>
       </w:r>
     </w:p>
@@ -274,15 +298,131 @@
       <w:pPr>
         <w:pStyle w:val="ListParagraph"/>
         <w:numPr>
+          <w:ilvl w:val="1"/>
+          <w:numId w:val="1"/>
+        </w:numPr>
+      </w:pPr>
+      <w:r>
+        <w:t>unfolds all</w:t>
+      </w:r>
+    </w:p>
+    <w:p>
+      <w:pPr>
+        <w:pStyle w:val="ListParagraph"/>
+        <w:numPr>
+          <w:ilvl w:val="1"/>
+          <w:numId w:val="1"/>
+        </w:numPr>
+      </w:pPr>
+      <w:r>
+        <w:t>stage=</w:t>
+      </w:r>
+      <w:proofErr w:type="spellStart"/>
+      <w:r>
+        <w:t>deal_cards</w:t>
+      </w:r>
+      <w:proofErr w:type="spellEnd"/>
+    </w:p>
+    <w:p>
+      <w:pPr>
+        <w:pStyle w:val="ListParagraph"/>
+        <w:numPr>
           <w:ilvl w:val="0"/>
           <w:numId w:val="1"/>
         </w:numPr>
       </w:pPr>
       <w:r>
         <w:t>make sure no negative values are happening anywhere</w:t>
+      </w:r>
+    </w:p>
+    <w:p>
+      <w:pPr>
+        <w:pStyle w:val="ListParagraph"/>
+        <w:numPr>
+          <w:ilvl w:val="0"/>
+          <w:numId w:val="1"/>
+        </w:numPr>
+      </w:pPr>
+      <w:r>
+        <w:t xml:space="preserve"> </w:t>
+      </w:r>
+    </w:p>
+    <w:p>
+      <w:pPr>
+        <w:pStyle w:val="ListParagraph"/>
+        <w:numPr>
+          <w:ilvl w:val="0"/>
+          <w:numId w:val="1"/>
+        </w:numPr>
+      </w:pPr>
+      <w:r>
+        <w:t>change “record” actions from get to post</w:t>
+      </w:r>
+      <w:r>
+        <w:t xml:space="preserve"> </w:t>
+      </w:r>
+    </w:p>
+    <w:p>
+      <w:pPr>
+        <w:pStyle w:val="ListParagraph"/>
+        <w:numPr>
+          <w:ilvl w:val="0"/>
+          <w:numId w:val="1"/>
+        </w:numPr>
+      </w:pPr>
+      <w:r>
+        <w:t>create leaderboard of biggest winners and losers</w:t>
+      </w:r>
+    </w:p>
+    <w:p>
+      <w:pPr>
+        <w:pStyle w:val="ListParagraph"/>
+        <w:numPr>
+          <w:ilvl w:val="0"/>
+          <w:numId w:val="1"/>
+        </w:numPr>
+      </w:pPr>
+      <w:r>
+        <w:t>list of tables to watch</w:t>
       </w:r>
       <w:bookmarkStart w:id="0" w:name="_GoBack"/>
       <w:bookmarkEnd w:id="0"/>
+    </w:p>
+    <w:p>
+      <w:pPr>
+        <w:ind w:left="360"/>
+      </w:pPr>
+    </w:p>
+    <w:p>
+      <w:r>
+        <w:t>bugs</w:t>
+      </w:r>
+    </w:p>
+    <w:p>
+      <w:pPr>
+        <w:pStyle w:val="ListParagraph"/>
+        <w:numPr>
+          <w:ilvl w:val="0"/>
+          <w:numId w:val="2"/>
+        </w:numPr>
+        <w:ind w:left="720"/>
+      </w:pPr>
+      <w:r>
+        <w:t>when user joins and doesn’t have cards, he gets error</w:t>
+      </w:r>
+    </w:p>
+    <w:p>
+      <w:pPr>
+        <w:pStyle w:val="ListParagraph"/>
+        <w:numPr>
+          <w:ilvl w:val="0"/>
+          <w:numId w:val="2"/>
+        </w:numPr>
+        <w:ind w:left="720"/>
+      </w:pPr>
+      <w:r>
+        <w:t>joining with wrong table password gives error</w:t>
+      </w:r>
     </w:p>
     <w:sectPr>
       <w:pgSz w:w="12240" w:h="15840"/>
@@ -409,8 +549,124 @@
       </w:rPr>
     </w:lvl>
   </w:abstractNum>
+  <w:abstractNum w:abstractNumId="1">
+    <w:nsid w:val="393156FE"/>
+    <w:multiLevelType w:val="hybridMultilevel"/>
+    <w:tmpl w:val="191C8DDE"/>
+    <w:lvl w:ilvl="0" w:tplc="04090001">
+      <w:start w:val="1"/>
+      <w:numFmt w:val="bullet"/>
+      <w:lvlText w:val=""/>
+      <w:lvlJc w:val="left"/>
+      <w:pPr>
+        <w:ind w:left="1080" w:hanging="360"/>
+      </w:pPr>
+      <w:rPr>
+        <w:rFonts w:ascii="Symbol" w:hAnsi="Symbol" w:hint="default"/>
+      </w:rPr>
+    </w:lvl>
+    <w:lvl w:ilvl="1" w:tplc="04090003" w:tentative="1">
+      <w:start w:val="1"/>
+      <w:numFmt w:val="bullet"/>
+      <w:lvlText w:val="o"/>
+      <w:lvlJc w:val="left"/>
+      <w:pPr>
+        <w:ind w:left="1800" w:hanging="360"/>
+      </w:pPr>
+      <w:rPr>
+        <w:rFonts w:ascii="Courier New" w:hAnsi="Courier New" w:cs="Courier New" w:hint="default"/>
+      </w:rPr>
+    </w:lvl>
+    <w:lvl w:ilvl="2" w:tplc="04090005" w:tentative="1">
+      <w:start w:val="1"/>
+      <w:numFmt w:val="bullet"/>
+      <w:lvlText w:val=""/>
+      <w:lvlJc w:val="left"/>
+      <w:pPr>
+        <w:ind w:left="2520" w:hanging="360"/>
+      </w:pPr>
+      <w:rPr>
+        <w:rFonts w:ascii="Wingdings" w:hAnsi="Wingdings" w:hint="default"/>
+      </w:rPr>
+    </w:lvl>
+    <w:lvl w:ilvl="3" w:tplc="04090001" w:tentative="1">
+      <w:start w:val="1"/>
+      <w:numFmt w:val="bullet"/>
+      <w:lvlText w:val=""/>
+      <w:lvlJc w:val="left"/>
+      <w:pPr>
+        <w:ind w:left="3240" w:hanging="360"/>
+      </w:pPr>
+      <w:rPr>
+        <w:rFonts w:ascii="Symbol" w:hAnsi="Symbol" w:hint="default"/>
+      </w:rPr>
+    </w:lvl>
+    <w:lvl w:ilvl="4" w:tplc="04090003" w:tentative="1">
+      <w:start w:val="1"/>
+      <w:numFmt w:val="bullet"/>
+      <w:lvlText w:val="o"/>
+      <w:lvlJc w:val="left"/>
+      <w:pPr>
+        <w:ind w:left="3960" w:hanging="360"/>
+      </w:pPr>
+      <w:rPr>
+        <w:rFonts w:ascii="Courier New" w:hAnsi="Courier New" w:cs="Courier New" w:hint="default"/>
+      </w:rPr>
+    </w:lvl>
+    <w:lvl w:ilvl="5" w:tplc="04090005" w:tentative="1">
+      <w:start w:val="1"/>
+      <w:numFmt w:val="bullet"/>
+      <w:lvlText w:val=""/>
+      <w:lvlJc w:val="left"/>
+      <w:pPr>
+        <w:ind w:left="4680" w:hanging="360"/>
+      </w:pPr>
+      <w:rPr>
+        <w:rFonts w:ascii="Wingdings" w:hAnsi="Wingdings" w:hint="default"/>
+      </w:rPr>
+    </w:lvl>
+    <w:lvl w:ilvl="6" w:tplc="04090001" w:tentative="1">
+      <w:start w:val="1"/>
+      <w:numFmt w:val="bullet"/>
+      <w:lvlText w:val=""/>
+      <w:lvlJc w:val="left"/>
+      <w:pPr>
+        <w:ind w:left="5400" w:hanging="360"/>
+      </w:pPr>
+      <w:rPr>
+        <w:rFonts w:ascii="Symbol" w:hAnsi="Symbol" w:hint="default"/>
+      </w:rPr>
+    </w:lvl>
+    <w:lvl w:ilvl="7" w:tplc="04090003" w:tentative="1">
+      <w:start w:val="1"/>
+      <w:numFmt w:val="bullet"/>
+      <w:lvlText w:val="o"/>
+      <w:lvlJc w:val="left"/>
+      <w:pPr>
+        <w:ind w:left="6120" w:hanging="360"/>
+      </w:pPr>
+      <w:rPr>
+        <w:rFonts w:ascii="Courier New" w:hAnsi="Courier New" w:cs="Courier New" w:hint="default"/>
+      </w:rPr>
+    </w:lvl>
+    <w:lvl w:ilvl="8" w:tplc="04090005" w:tentative="1">
+      <w:start w:val="1"/>
+      <w:numFmt w:val="bullet"/>
+      <w:lvlText w:val=""/>
+      <w:lvlJc w:val="left"/>
+      <w:pPr>
+        <w:ind w:left="6840" w:hanging="360"/>
+      </w:pPr>
+      <w:rPr>
+        <w:rFonts w:ascii="Wingdings" w:hAnsi="Wingdings" w:hint="default"/>
+      </w:rPr>
+    </w:lvl>
+  </w:abstractNum>
   <w:num w:numId="1">
     <w:abstractNumId w:val="0"/>
+  </w:num>
+  <w:num w:numId="2">
+    <w:abstractNumId w:val="1"/>
   </w:num>
 </w:numbering>
 </file>

</xml_diff>

<commit_message>
confirmation for leave and reset table
</commit_message>
<xml_diff>
--- a/Next Steps.docx
+++ b/Next Steps.docx
@@ -221,6 +221,57 @@
           <w:ilvl w:val="0"/>
           <w:numId w:val="1"/>
         </w:numPr>
+        <w:rPr>
+          <w:strike/>
+        </w:rPr>
+      </w:pPr>
+      <w:r>
+        <w:rPr>
+          <w:strike/>
+        </w:rPr>
+        <w:t>reset table button in dashboard for table creator</w:t>
+      </w:r>
+    </w:p>
+    <w:p>
+      <w:pPr>
+        <w:pStyle w:val="ListParagraph"/>
+        <w:numPr>
+          <w:ilvl w:val="0"/>
+          <w:numId w:val="1"/>
+        </w:numPr>
+        <w:rPr>
+          <w:strike/>
+        </w:rPr>
+      </w:pPr>
+      <w:r>
+        <w:rPr>
+          <w:strike/>
+        </w:rPr>
+        <w:t xml:space="preserve">confirmation page for resetting </w:t>
+      </w:r>
+      <w:r>
+        <w:rPr>
+          <w:strike/>
+        </w:rPr>
+        <w:t>table</w:t>
+      </w:r>
+    </w:p>
+    <w:p>
+      <w:pPr>
+        <w:pStyle w:val="ListParagraph"/>
+        <w:numPr>
+          <w:ilvl w:val="0"/>
+          <w:numId w:val="1"/>
+        </w:numPr>
+      </w:pPr>
+    </w:p>
+    <w:p>
+      <w:pPr>
+        <w:pStyle w:val="ListParagraph"/>
+        <w:numPr>
+          <w:ilvl w:val="0"/>
+          <w:numId w:val="1"/>
+        </w:numPr>
       </w:pPr>
     </w:p>
     <w:p>
@@ -289,8 +340,14 @@
           <w:ilvl w:val="0"/>
           <w:numId w:val="1"/>
         </w:numPr>
-      </w:pPr>
-      <w:r>
+        <w:rPr>
+          <w:color w:val="A6A6A6" w:themeColor="background1" w:themeShade="A6"/>
+        </w:rPr>
+      </w:pPr>
+      <w:r>
+        <w:rPr>
+          <w:color w:val="A6A6A6" w:themeColor="background1" w:themeShade="A6"/>
+        </w:rPr>
         <w:t>start button for game</w:t>
       </w:r>
     </w:p>
@@ -301,8 +358,14 @@
           <w:ilvl w:val="1"/>
           <w:numId w:val="1"/>
         </w:numPr>
-      </w:pPr>
-      <w:r>
+        <w:rPr>
+          <w:color w:val="A6A6A6" w:themeColor="background1" w:themeShade="A6"/>
+        </w:rPr>
+      </w:pPr>
+      <w:r>
+        <w:rPr>
+          <w:color w:val="A6A6A6" w:themeColor="background1" w:themeShade="A6"/>
+        </w:rPr>
         <w:t>unfolds all</w:t>
       </w:r>
     </w:p>
@@ -313,12 +376,21 @@
           <w:ilvl w:val="1"/>
           <w:numId w:val="1"/>
         </w:numPr>
-      </w:pPr>
-      <w:r>
+        <w:rPr>
+          <w:color w:val="A6A6A6" w:themeColor="background1" w:themeShade="A6"/>
+        </w:rPr>
+      </w:pPr>
+      <w:r>
+        <w:rPr>
+          <w:color w:val="A6A6A6" w:themeColor="background1" w:themeShade="A6"/>
+        </w:rPr>
         <w:t>stage=</w:t>
       </w:r>
       <w:proofErr w:type="spellStart"/>
       <w:r>
+        <w:rPr>
+          <w:color w:val="A6A6A6" w:themeColor="background1" w:themeShade="A6"/>
+        </w:rPr>
         <w:t>deal_cards</w:t>
       </w:r>
       <w:proofErr w:type="spellEnd"/>
@@ -384,45 +456,82 @@
       </w:pPr>
       <w:r>
         <w:t>list of tables to watch</w:t>
+      </w:r>
+    </w:p>
+    <w:p>
+      <w:pPr>
+        <w:pStyle w:val="ListParagraph"/>
+        <w:numPr>
+          <w:ilvl w:val="0"/>
+          <w:numId w:val="1"/>
+        </w:numPr>
+      </w:pPr>
+      <w:r>
+        <w:t>allow user to see his hand history</w:t>
+      </w:r>
+    </w:p>
+    <w:p>
+      <w:pPr>
+        <w:pStyle w:val="ListParagraph"/>
+        <w:numPr>
+          <w:ilvl w:val="0"/>
+          <w:numId w:val="1"/>
+        </w:numPr>
+      </w:pPr>
+      <w:r>
+        <w:t>update player numbers whenever a player leaves table</w:t>
+      </w:r>
+    </w:p>
+    <w:p>
+      <w:pPr>
+        <w:ind w:left="360"/>
+      </w:pPr>
+    </w:p>
+    <w:p>
+      <w:r>
+        <w:t>bugs</w:t>
+      </w:r>
+    </w:p>
+    <w:p>
+      <w:pPr>
+        <w:pStyle w:val="ListParagraph"/>
+        <w:numPr>
+          <w:ilvl w:val="0"/>
+          <w:numId w:val="2"/>
+        </w:numPr>
+        <w:ind w:left="720"/>
+      </w:pPr>
+      <w:r>
+        <w:t>when user joins and doesn’t have cards, he gets error</w:t>
+      </w:r>
+    </w:p>
+    <w:p>
+      <w:pPr>
+        <w:pStyle w:val="ListParagraph"/>
+        <w:numPr>
+          <w:ilvl w:val="0"/>
+          <w:numId w:val="2"/>
+        </w:numPr>
+        <w:ind w:left="720"/>
+      </w:pPr>
+      <w:r>
+        <w:t>joining with wrong table password gives error</w:t>
+      </w:r>
+    </w:p>
+    <w:p>
+      <w:pPr>
+        <w:pStyle w:val="ListParagraph"/>
+        <w:numPr>
+          <w:ilvl w:val="0"/>
+          <w:numId w:val="2"/>
+        </w:numPr>
+        <w:ind w:left="720"/>
+      </w:pPr>
+      <w:r>
+        <w:t>player already in table can join table</w:t>
       </w:r>
       <w:bookmarkStart w:id="0" w:name="_GoBack"/>
       <w:bookmarkEnd w:id="0"/>
-    </w:p>
-    <w:p>
-      <w:pPr>
-        <w:ind w:left="360"/>
-      </w:pPr>
-    </w:p>
-    <w:p>
-      <w:r>
-        <w:t>bugs</w:t>
-      </w:r>
-    </w:p>
-    <w:p>
-      <w:pPr>
-        <w:pStyle w:val="ListParagraph"/>
-        <w:numPr>
-          <w:ilvl w:val="0"/>
-          <w:numId w:val="2"/>
-        </w:numPr>
-        <w:ind w:left="720"/>
-      </w:pPr>
-      <w:r>
-        <w:t>when user joins and doesn’t have cards, he gets error</w:t>
-      </w:r>
-    </w:p>
-    <w:p>
-      <w:pPr>
-        <w:pStyle w:val="ListParagraph"/>
-        <w:numPr>
-          <w:ilvl w:val="0"/>
-          <w:numId w:val="2"/>
-        </w:numPr>
-        <w:ind w:left="720"/>
-      </w:pPr>
-      <w:r>
-        <w:t>joining with wrong table password gives error</w:t>
-      </w:r>
     </w:p>
     <w:sectPr>
       <w:pgSz w:w="12240" w:h="15840"/>

</xml_diff>

<commit_message>
allow players to join table without the need for reset
</commit_message>
<xml_diff>
--- a/Next Steps.docx
+++ b/Next Steps.docx
@@ -32,8 +32,14 @@
           <w:ilvl w:val="0"/>
           <w:numId w:val="1"/>
         </w:numPr>
-      </w:pPr>
-      <w:r>
+        <w:rPr>
+          <w:strike/>
+        </w:rPr>
+      </w:pPr>
+      <w:r>
+        <w:rPr>
+          <w:strike/>
+        </w:rPr>
         <w:t>Allow less than 6 players per table</w:t>
       </w:r>
     </w:p>
@@ -92,24 +98,6 @@
           <w:ilvl w:val="0"/>
           <w:numId w:val="1"/>
         </w:numPr>
-      </w:pPr>
-      <w:r>
-        <w:t>Double check deck</w:t>
-      </w:r>
-      <w:r>
-        <w:t xml:space="preserve"> shuffle</w:t>
-      </w:r>
-      <w:r>
-        <w:t xml:space="preserve"> rules: saw duplicate cards</w:t>
-      </w:r>
-    </w:p>
-    <w:p>
-      <w:pPr>
-        <w:pStyle w:val="ListParagraph"/>
-        <w:numPr>
-          <w:ilvl w:val="0"/>
-          <w:numId w:val="1"/>
-        </w:numPr>
         <w:rPr>
           <w:strike/>
         </w:rPr>
@@ -209,8 +197,14 @@
           <w:ilvl w:val="0"/>
           <w:numId w:val="1"/>
         </w:numPr>
-      </w:pPr>
-      <w:r>
+        <w:rPr>
+          <w:strike/>
+        </w:rPr>
+      </w:pPr>
+      <w:r>
+        <w:rPr>
+          <w:strike/>
+        </w:rPr>
         <w:t>confirmation page for leaving table</w:t>
       </w:r>
     </w:p>
@@ -341,11 +335,13 @@
           <w:numId w:val="1"/>
         </w:numPr>
         <w:rPr>
+          <w:strike/>
           <w:color w:val="A6A6A6" w:themeColor="background1" w:themeShade="A6"/>
         </w:rPr>
       </w:pPr>
       <w:r>
         <w:rPr>
+          <w:strike/>
           <w:color w:val="A6A6A6" w:themeColor="background1" w:themeShade="A6"/>
         </w:rPr>
         <w:t>start button for game</w:t>
@@ -359,11 +355,13 @@
           <w:numId w:val="1"/>
         </w:numPr>
         <w:rPr>
+          <w:strike/>
           <w:color w:val="A6A6A6" w:themeColor="background1" w:themeShade="A6"/>
         </w:rPr>
       </w:pPr>
       <w:r>
         <w:rPr>
+          <w:strike/>
           <w:color w:val="A6A6A6" w:themeColor="background1" w:themeShade="A6"/>
         </w:rPr>
         <w:t>unfolds all</w:t>
@@ -377,11 +375,13 @@
           <w:numId w:val="1"/>
         </w:numPr>
         <w:rPr>
+          <w:strike/>
           <w:color w:val="A6A6A6" w:themeColor="background1" w:themeShade="A6"/>
         </w:rPr>
       </w:pPr>
       <w:r>
         <w:rPr>
+          <w:strike/>
           <w:color w:val="A6A6A6" w:themeColor="background1" w:themeShade="A6"/>
         </w:rPr>
         <w:t>stage=</w:t>
@@ -389,6 +389,7 @@
       <w:proofErr w:type="spellStart"/>
       <w:r>
         <w:rPr>
+          <w:strike/>
           <w:color w:val="A6A6A6" w:themeColor="background1" w:themeShade="A6"/>
         </w:rPr>
         <w:t>deal_cards</w:t>
@@ -417,121 +418,199 @@
       </w:pPr>
       <w:r>
         <w:t xml:space="preserve"> </w:t>
-      </w:r>
-    </w:p>
-    <w:p>
-      <w:pPr>
-        <w:pStyle w:val="ListParagraph"/>
-        <w:numPr>
-          <w:ilvl w:val="0"/>
-          <w:numId w:val="1"/>
-        </w:numPr>
-      </w:pPr>
-      <w:r>
-        <w:t>change “record” actions from get to post</w:t>
-      </w:r>
-      <w:r>
-        <w:t xml:space="preserve"> </w:t>
-      </w:r>
-    </w:p>
-    <w:p>
-      <w:pPr>
-        <w:pStyle w:val="ListParagraph"/>
-        <w:numPr>
-          <w:ilvl w:val="0"/>
-          <w:numId w:val="1"/>
-        </w:numPr>
-      </w:pPr>
-      <w:r>
-        <w:t>create leaderboard of biggest winners and losers</w:t>
-      </w:r>
-    </w:p>
-    <w:p>
-      <w:pPr>
-        <w:pStyle w:val="ListParagraph"/>
-        <w:numPr>
-          <w:ilvl w:val="0"/>
-          <w:numId w:val="1"/>
-        </w:numPr>
-      </w:pPr>
-      <w:r>
-        <w:t>list of tables to watch</w:t>
-      </w:r>
-    </w:p>
-    <w:p>
-      <w:pPr>
-        <w:pStyle w:val="ListParagraph"/>
-        <w:numPr>
-          <w:ilvl w:val="0"/>
-          <w:numId w:val="1"/>
-        </w:numPr>
-      </w:pPr>
-      <w:r>
-        <w:t>allow user to see his hand history</w:t>
-      </w:r>
-    </w:p>
-    <w:p>
-      <w:pPr>
-        <w:pStyle w:val="ListParagraph"/>
-        <w:numPr>
-          <w:ilvl w:val="0"/>
-          <w:numId w:val="1"/>
-        </w:numPr>
-      </w:pPr>
-      <w:r>
-        <w:t>update player numbers whenever a player leaves table</w:t>
-      </w:r>
-    </w:p>
-    <w:p>
-      <w:pPr>
-        <w:ind w:left="360"/>
-      </w:pPr>
-    </w:p>
-    <w:p>
-      <w:r>
-        <w:t>bugs</w:t>
-      </w:r>
-    </w:p>
-    <w:p>
-      <w:pPr>
-        <w:pStyle w:val="ListParagraph"/>
-        <w:numPr>
-          <w:ilvl w:val="0"/>
-          <w:numId w:val="2"/>
-        </w:numPr>
-        <w:ind w:left="720"/>
-      </w:pPr>
-      <w:r>
-        <w:t>when user joins and doesn’t have cards, he gets error</w:t>
-      </w:r>
-    </w:p>
-    <w:p>
-      <w:pPr>
-        <w:pStyle w:val="ListParagraph"/>
-        <w:numPr>
-          <w:ilvl w:val="0"/>
-          <w:numId w:val="2"/>
-        </w:numPr>
-        <w:ind w:left="720"/>
-      </w:pPr>
-      <w:r>
-        <w:t>joining with wrong table password gives error</w:t>
-      </w:r>
-    </w:p>
-    <w:p>
-      <w:pPr>
-        <w:pStyle w:val="ListParagraph"/>
-        <w:numPr>
-          <w:ilvl w:val="0"/>
-          <w:numId w:val="2"/>
-        </w:numPr>
-        <w:ind w:left="720"/>
-      </w:pPr>
-      <w:r>
-        <w:t>player already in table can join table</w:t>
       </w:r>
       <w:bookmarkStart w:id="0" w:name="_GoBack"/>
       <w:bookmarkEnd w:id="0"/>
+    </w:p>
+    <w:p>
+      <w:pPr>
+        <w:pStyle w:val="ListParagraph"/>
+        <w:numPr>
+          <w:ilvl w:val="0"/>
+          <w:numId w:val="1"/>
+        </w:numPr>
+        <w:rPr>
+          <w:strike/>
+        </w:rPr>
+      </w:pPr>
+      <w:r>
+        <w:rPr>
+          <w:strike/>
+        </w:rPr>
+        <w:t>change “record” actions from get to post</w:t>
+      </w:r>
+      <w:r>
+        <w:rPr>
+          <w:strike/>
+        </w:rPr>
+        <w:t xml:space="preserve"> </w:t>
+      </w:r>
+    </w:p>
+    <w:p>
+      <w:pPr>
+        <w:pStyle w:val="ListParagraph"/>
+        <w:numPr>
+          <w:ilvl w:val="0"/>
+          <w:numId w:val="1"/>
+        </w:numPr>
+      </w:pPr>
+      <w:r>
+        <w:t>create leaderboard of biggest winners and losers</w:t>
+      </w:r>
+    </w:p>
+    <w:p>
+      <w:pPr>
+        <w:pStyle w:val="ListParagraph"/>
+        <w:numPr>
+          <w:ilvl w:val="0"/>
+          <w:numId w:val="1"/>
+        </w:numPr>
+      </w:pPr>
+      <w:r>
+        <w:t>list of tables to watch</w:t>
+      </w:r>
+    </w:p>
+    <w:p>
+      <w:pPr>
+        <w:pStyle w:val="ListParagraph"/>
+        <w:numPr>
+          <w:ilvl w:val="0"/>
+          <w:numId w:val="1"/>
+        </w:numPr>
+      </w:pPr>
+      <w:r>
+        <w:t>allow user to see his hand history</w:t>
+      </w:r>
+    </w:p>
+    <w:p>
+      <w:pPr>
+        <w:pStyle w:val="ListParagraph"/>
+        <w:numPr>
+          <w:ilvl w:val="0"/>
+          <w:numId w:val="1"/>
+        </w:numPr>
+      </w:pPr>
+      <w:r>
+        <w:t>update player numbers whenever a player leaves table</w:t>
+      </w:r>
+    </w:p>
+    <w:p>
+      <w:pPr>
+        <w:pStyle w:val="ListParagraph"/>
+        <w:numPr>
+          <w:ilvl w:val="0"/>
+          <w:numId w:val="1"/>
+        </w:numPr>
+        <w:rPr>
+          <w:color w:val="FF0000"/>
+        </w:rPr>
+      </w:pPr>
+      <w:r>
+        <w:rPr>
+          <w:color w:val="FF0000"/>
+        </w:rPr>
+        <w:t>mandatory blinds</w:t>
+      </w:r>
+    </w:p>
+    <w:p>
+      <w:pPr>
+        <w:ind w:left="360"/>
+      </w:pPr>
+    </w:p>
+    <w:p>
+      <w:r>
+        <w:t>bugs</w:t>
+      </w:r>
+    </w:p>
+    <w:p>
+      <w:pPr>
+        <w:pStyle w:val="ListParagraph"/>
+        <w:numPr>
+          <w:ilvl w:val="0"/>
+          <w:numId w:val="2"/>
+        </w:numPr>
+        <w:ind w:left="720"/>
+        <w:rPr>
+          <w:strike/>
+        </w:rPr>
+      </w:pPr>
+      <w:r>
+        <w:rPr>
+          <w:strike/>
+        </w:rPr>
+        <w:t>when user joins and doesn’t have cards, he gets error</w:t>
+      </w:r>
+    </w:p>
+    <w:p>
+      <w:pPr>
+        <w:pStyle w:val="ListParagraph"/>
+        <w:numPr>
+          <w:ilvl w:val="0"/>
+          <w:numId w:val="2"/>
+        </w:numPr>
+        <w:ind w:left="720"/>
+        <w:rPr>
+          <w:strike/>
+        </w:rPr>
+      </w:pPr>
+      <w:r>
+        <w:rPr>
+          <w:strike/>
+        </w:rPr>
+        <w:t>joining with wrong table password gives error</w:t>
+      </w:r>
+    </w:p>
+    <w:p>
+      <w:pPr>
+        <w:pStyle w:val="ListParagraph"/>
+        <w:numPr>
+          <w:ilvl w:val="0"/>
+          <w:numId w:val="2"/>
+        </w:numPr>
+        <w:ind w:left="720"/>
+      </w:pPr>
+      <w:r>
+        <w:t>player already in table can join table</w:t>
+      </w:r>
+    </w:p>
+    <w:p>
+      <w:pPr>
+        <w:pStyle w:val="ListParagraph"/>
+        <w:numPr>
+          <w:ilvl w:val="0"/>
+          <w:numId w:val="2"/>
+        </w:numPr>
+        <w:ind w:left="720"/>
+      </w:pPr>
+      <w:r>
+        <w:t>list of players is flipping when only 2 players are in the table</w:t>
+      </w:r>
+    </w:p>
+    <w:p>
+      <w:pPr>
+        <w:pStyle w:val="ListParagraph"/>
+        <w:numPr>
+          <w:ilvl w:val="0"/>
+          <w:numId w:val="2"/>
+        </w:numPr>
+        <w:ind w:left="720"/>
+      </w:pPr>
+      <w:r>
+        <w:t>“check” move not working as expected</w:t>
+      </w:r>
+    </w:p>
+    <w:p>
+      <w:pPr>
+        <w:pStyle w:val="ListParagraph"/>
+        <w:numPr>
+          <w:ilvl w:val="0"/>
+          <w:numId w:val="2"/>
+        </w:numPr>
+        <w:ind w:left="720"/>
+      </w:pPr>
+      <w:r>
+        <w:t>Double check deck shuffle rules: saw duplicate cards</w:t>
+      </w:r>
     </w:p>
     <w:sectPr>
       <w:pgSz w:w="12240" w:h="15840"/>
@@ -674,7 +753,7 @@
         <w:rFonts w:ascii="Symbol" w:hAnsi="Symbol" w:hint="default"/>
       </w:rPr>
     </w:lvl>
-    <w:lvl w:ilvl="1" w:tplc="04090003" w:tentative="1">
+    <w:lvl w:ilvl="1" w:tplc="04090003">
       <w:start w:val="1"/>
       <w:numFmt w:val="bullet"/>
       <w:lvlText w:val="o"/>

</xml_diff>

<commit_message>
updated timeout rule, created kanban
</commit_message>
<xml_diff>
--- a/Next Steps.docx
+++ b/Next Steps.docx
@@ -6,6 +6,8 @@
       <w:r>
         <w:t>To dos:</w:t>
       </w:r>
+      <w:bookmarkStart w:id="0" w:name="_GoBack"/>
+      <w:bookmarkEnd w:id="0"/>
     </w:p>
     <w:p>
       <w:pPr>
@@ -298,7 +300,21 @@
         <w:rPr>
           <w:strike/>
         </w:rPr>
-        <w:t>correct new_table inputs so validations will work</w:t>
+        <w:t xml:space="preserve">correct </w:t>
+      </w:r>
+      <w:proofErr w:type="spellStart"/>
+      <w:r>
+        <w:rPr>
+          <w:strike/>
+        </w:rPr>
+        <w:t>new_table</w:t>
+      </w:r>
+      <w:proofErr w:type="spellEnd"/>
+      <w:r>
+        <w:rPr>
+          <w:strike/>
+        </w:rPr>
+        <w:t xml:space="preserve"> inputs so validations will work</w:t>
       </w:r>
     </w:p>
     <w:p>
@@ -370,8 +386,17 @@
           <w:strike/>
           <w:color w:val="A6A6A6" w:themeColor="background1" w:themeShade="A6"/>
         </w:rPr>
-        <w:t>stage=deal_cards</w:t>
-      </w:r>
+        <w:t>stage=</w:t>
+      </w:r>
+      <w:proofErr w:type="spellStart"/>
+      <w:r>
+        <w:rPr>
+          <w:strike/>
+          <w:color w:val="A6A6A6" w:themeColor="background1" w:themeShade="A6"/>
+        </w:rPr>
+        <w:t>deal_cards</w:t>
+      </w:r>
+      <w:proofErr w:type="spellEnd"/>
     </w:p>
     <w:p>
       <w:pPr>
@@ -489,6 +514,24 @@
     </w:p>
     <w:p>
       <w:pPr>
+        <w:pStyle w:val="ListParagraph"/>
+        <w:numPr>
+          <w:ilvl w:val="0"/>
+          <w:numId w:val="1"/>
+        </w:numPr>
+        <w:rPr>
+          <w:color w:val="000000" w:themeColor="text1"/>
+        </w:rPr>
+      </w:pPr>
+      <w:r>
+        <w:rPr>
+          <w:color w:val="000000" w:themeColor="text1"/>
+        </w:rPr>
+        <w:t>prevent users from being logged out after inactivity</w:t>
+      </w:r>
+    </w:p>
+    <w:p>
+      <w:pPr>
         <w:ind w:left="360"/>
       </w:pPr>
     </w:p>
@@ -569,8 +612,14 @@
           <w:numId w:val="2"/>
         </w:numPr>
         <w:ind w:left="720"/>
-      </w:pPr>
-      <w:r>
+        <w:rPr>
+          <w:b/>
+        </w:rPr>
+      </w:pPr>
+      <w:r>
+        <w:rPr>
+          <w:b/>
+        </w:rPr>
         <w:t>“check” move not working as expected</w:t>
       </w:r>
     </w:p>
@@ -582,8 +631,14 @@
           <w:numId w:val="2"/>
         </w:numPr>
         <w:ind w:left="720"/>
-      </w:pPr>
-      <w:r>
+        <w:rPr>
+          <w:strike/>
+        </w:rPr>
+      </w:pPr>
+      <w:r>
+        <w:rPr>
+          <w:strike/>
+        </w:rPr>
         <w:t>Double check deck shuffle rules: saw duplicate cards</w:t>
       </w:r>
     </w:p>
@@ -622,10 +677,35 @@
         <w:ind w:left="720"/>
       </w:pPr>
       <w:r>
+        <w:lastRenderedPageBreak/>
         <w:t>Fix the notice “one of two things happened”</w:t>
       </w:r>
-      <w:bookmarkStart w:id="0" w:name="_GoBack"/>
-      <w:bookmarkEnd w:id="0"/>
+    </w:p>
+    <w:p>
+      <w:pPr>
+        <w:pStyle w:val="ListParagraph"/>
+        <w:numPr>
+          <w:ilvl w:val="0"/>
+          <w:numId w:val="2"/>
+        </w:numPr>
+        <w:ind w:left="720"/>
+      </w:pPr>
+      <w:r>
+        <w:t>Purse must be positive</w:t>
+      </w:r>
+    </w:p>
+    <w:p>
+      <w:pPr>
+        <w:pStyle w:val="ListParagraph"/>
+        <w:numPr>
+          <w:ilvl w:val="0"/>
+          <w:numId w:val="2"/>
+        </w:numPr>
+        <w:ind w:left="720"/>
+      </w:pPr>
+      <w:r>
+        <w:t>Player with purse == 0 cannot play</w:t>
+      </w:r>
     </w:p>
     <w:sectPr>
       <w:pgSz w:w="12240" w:h="15840"/>

</xml_diff>